<commit_message>
Updated gitignore and writeup as per feedback.
</commit_message>
<xml_diff>
--- a/perceptual_phenomenon_barsukov.docx
+++ b/perceptual_phenomenon_barsukov.docx
@@ -27,21 +27,7 @@
         <w:rPr>
           <w:lang w:val="en-US"/>
         </w:rPr>
-        <w:t xml:space="preserve">Grading paper for the course Statistics: The Science of Decisions, part of </w:t>
-      </w:r>
-      <w:proofErr w:type="spellStart"/>
-      <w:r>
-        <w:rPr>
-          <w:lang w:val="en-US"/>
-        </w:rPr>
-        <w:t>Udacity’s</w:t>
-      </w:r>
-      <w:proofErr w:type="spellEnd"/>
-      <w:r>
-        <w:rPr>
-          <w:lang w:val="en-US"/>
-        </w:rPr>
-        <w:t xml:space="preserve"> nanodegree</w:t>
+        <w:t>Grading paper for the course Statistics: The Science of Decisions, part of Udacity’s nanodegree</w:t>
       </w:r>
     </w:p>
     <w:p>
@@ -92,61 +78,85 @@
         <w:rPr>
           <w:lang w:val="en-US"/>
         </w:rPr>
-        <w:t xml:space="preserve">This is a write-up for the first course in </w:t>
-      </w:r>
-      <w:proofErr w:type="spellStart"/>
-      <w:r>
-        <w:rPr>
-          <w:lang w:val="en-US"/>
-        </w:rPr>
-        <w:t>Udacity</w:t>
-      </w:r>
-      <w:r>
-        <w:rPr>
-          <w:lang w:val="en-US"/>
-        </w:rPr>
-        <w:t>’s</w:t>
-      </w:r>
-      <w:proofErr w:type="spellEnd"/>
-      <w:r>
-        <w:rPr>
-          <w:lang w:val="en-US"/>
-        </w:rPr>
-        <w:t xml:space="preserve"> data analyst nanodegree. Here I was required to calculate basic descriptive statistics and perform hypothesis testing on a small dataset representing result from </w:t>
-      </w:r>
-      <w:proofErr w:type="spellStart"/>
-      <w:r>
-        <w:rPr>
-          <w:lang w:val="en-US"/>
-        </w:rPr>
-        <w:t>Stroop</w:t>
-      </w:r>
-      <w:proofErr w:type="spellEnd"/>
-      <w:r>
-        <w:rPr>
-          <w:lang w:val="en-US"/>
-        </w:rPr>
-        <w:t xml:space="preserve"> experiment, a psychological test.</w:t>
+        <w:t>This is a write-up for the first course in Udacity</w:t>
+      </w:r>
+      <w:r>
+        <w:rPr>
+          <w:lang w:val="en-US"/>
+        </w:rPr>
+        <w:t>’s data analyst nanodegree. Here I was required to calculate basic descriptive statistics and perform hypothesis testing on a small dataset representing result from Stroop experiment, a psychological test.</w:t>
+      </w:r>
+    </w:p>
+    <w:p>
+      <w:pPr>
+        <w:pStyle w:val="Heading2"/>
+        <w:rPr>
+          <w:lang w:val="en-US"/>
+        </w:rPr>
+      </w:pPr>
+      <w:r>
+        <w:rPr>
+          <w:lang w:val="en-US"/>
+        </w:rPr>
+        <w:t>Questions for investigation</w:t>
+      </w:r>
+    </w:p>
+    <w:p>
+      <w:pPr>
+        <w:pStyle w:val="Heading3"/>
+        <w:rPr>
+          <w:lang w:val="en-US"/>
+        </w:rPr>
+      </w:pPr>
+      <w:r>
+        <w:rPr>
+          <w:lang w:val="en-US"/>
+        </w:rPr>
+        <w:t>What is dependent and independent variable?</w:t>
+      </w:r>
+    </w:p>
+    <w:p>
+      <w:pPr>
+        <w:rPr>
+          <w:lang w:val="en-US"/>
+        </w:rPr>
+      </w:pPr>
+      <w:r>
+        <w:rPr>
+          <w:lang w:val="en-US"/>
+        </w:rPr>
+        <w:t xml:space="preserve">There are two </w:t>
+      </w:r>
+      <w:r>
+        <w:rPr>
+          <w:lang w:val="en-US"/>
+        </w:rPr>
+        <w:t>measurements</w:t>
+      </w:r>
+      <w:r>
+        <w:rPr>
+          <w:lang w:val="en-US"/>
+        </w:rPr>
+        <w:t xml:space="preserve"> in the dataset: “Congruent” and “Incongruent”, representing times to complete tasks for words that match the font color, and words that do not match color. </w:t>
+      </w:r>
+    </w:p>
+    <w:p>
+      <w:pPr>
+        <w:rPr>
+          <w:lang w:val="en-US"/>
+        </w:rPr>
+      </w:pPr>
+      <w:r>
+        <w:rPr>
+          <w:lang w:val="en-US"/>
+        </w:rPr>
+        <w:t>Independent variable here is the time completed by a person to name colors of all the words. Dependent variable is whether colors matched words (Congruent in our dataset), or did not (Incongruent).</w:t>
       </w:r>
       <w:bookmarkStart w:id="0" w:name="_GoBack"/>
       <w:bookmarkEnd w:id="0"/>
     </w:p>
     <w:p>
       <w:pPr>
-        <w:pStyle w:val="Heading2"/>
-        <w:rPr>
-          <w:lang w:val="en-US"/>
-        </w:rPr>
-      </w:pPr>
-      <w:r>
-        <w:rPr>
-          <w:lang w:val="en-US"/>
-        </w:rPr>
-        <w:t>Questions for investigation</w:t>
-      </w:r>
-    </w:p>
-    <w:p>
-      <w:pPr>
         <w:pStyle w:val="Heading3"/>
         <w:rPr>
           <w:lang w:val="en-US"/>
@@ -156,33 +166,6 @@
         <w:rPr>
           <w:lang w:val="en-US"/>
         </w:rPr>
-        <w:t>What is dependent and independent variable?</w:t>
-      </w:r>
-    </w:p>
-    <w:p>
-      <w:pPr>
-        <w:rPr>
-          <w:lang w:val="en-US"/>
-        </w:rPr>
-      </w:pPr>
-      <w:r>
-        <w:rPr>
-          <w:lang w:val="en-US"/>
-        </w:rPr>
-        <w:t>There are two independent variable in the dataset: “Congruent” and “Incongruent”, representing times to complete tasks for words that match the font color, and words that do not match color. There are no dependent variables in the dataset.</w:t>
-      </w:r>
-    </w:p>
-    <w:p>
-      <w:pPr>
-        <w:pStyle w:val="Heading3"/>
-        <w:rPr>
-          <w:lang w:val="en-US"/>
-        </w:rPr>
-      </w:pPr>
-      <w:r>
-        <w:rPr>
-          <w:lang w:val="en-US"/>
-        </w:rPr>
         <w:t>What are appropriate set of hypothesis?</w:t>
       </w:r>
     </w:p>
@@ -215,7 +198,7 @@
         <w:rPr>
           <w:lang w:val="en-US"/>
         </w:rPr>
-        <w:t>Mean time to name all the colors of word was the same</w:t>
+        <w:t>True difference in means of our variables</w:t>
       </w:r>
       <w:r>
         <w:rPr>
@@ -225,9 +208,83 @@
       </w:r>
       <w:r>
         <w:rPr>
-          <w:lang w:val="en-US"/>
-        </w:rPr>
-        <w:t>when words matched word color, and when words were not the same as their color”. Alternative hypothesis would be “Mean time to name all the colors of words is different when words matched word color, and when words were not the same as their color”</w:t>
+          <w:rFonts w:ascii="Cambria" w:hAnsi="Cambria"/>
+          <w:i/>
+          <w:lang w:val="en-US"/>
+        </w:rPr>
+        <w:t>equals 0</w:t>
+      </w:r>
+      <w:r>
+        <w:rPr>
+          <w:lang w:val="en-US"/>
+        </w:rPr>
+        <w:t xml:space="preserve"> </w:t>
+      </w:r>
+      <w:r>
+        <w:rPr>
+          <w:lang w:val="en-US"/>
+        </w:rPr>
+        <w:t xml:space="preserve">when words matched word color, and when words were not the same as their color”. </w:t>
+      </w:r>
+      <w:r>
+        <w:rPr>
+          <w:b/>
+          <w:lang w:val="en-US"/>
+        </w:rPr>
+        <w:t>Alternative hypothesis</w:t>
+      </w:r>
+      <w:r>
+        <w:rPr>
+          <w:lang w:val="en-US"/>
+        </w:rPr>
+        <w:t xml:space="preserve"> </w:t>
+      </w:r>
+      <w:r>
+        <w:rPr>
+          <w:lang w:val="en-US"/>
+        </w:rPr>
+        <w:t>is</w:t>
+      </w:r>
+      <w:r>
+        <w:rPr>
+          <w:lang w:val="en-US"/>
+        </w:rPr>
+        <w:t xml:space="preserve"> “</w:t>
+      </w:r>
+      <w:r>
+        <w:rPr>
+          <w:lang w:val="en-US"/>
+        </w:rPr>
+        <w:t>True difference in means of our variables is</w:t>
+      </w:r>
+      <w:r>
+        <w:rPr>
+          <w:rFonts w:ascii="Cambria" w:hAnsi="Cambria"/>
+          <w:lang w:val="en-US"/>
+        </w:rPr>
+        <w:t xml:space="preserve"> </w:t>
+      </w:r>
+      <w:r>
+        <w:rPr>
+          <w:rFonts w:ascii="Cambria" w:hAnsi="Cambria"/>
+          <w:i/>
+          <w:lang w:val="en-US"/>
+        </w:rPr>
+        <w:t>less</w:t>
+      </w:r>
+      <w:r>
+        <w:rPr>
+          <w:rFonts w:ascii="Cambria" w:hAnsi="Cambria"/>
+          <w:i/>
+          <w:lang w:val="en-US"/>
+        </w:rPr>
+        <w:t xml:space="preserve"> than 0</w:t>
+      </w:r>
+      <w:r>
+        <w:rPr>
+          <w:lang w:val="en-US"/>
+        </w:rPr>
+        <w:t xml:space="preserve"> when words matched word color, and when words were not the same as their color”</w:t>
       </w:r>
       <w:r>
         <w:rPr>
@@ -246,6 +303,31 @@
         <w:rPr>
           <w:lang w:val="en-US"/>
         </w:rPr>
+        <w:t>Let’s determine w</w:t>
+      </w:r>
+      <w:r>
+        <w:rPr>
+          <w:lang w:val="en-US"/>
+        </w:rPr>
+        <w:t>h</w:t>
+      </w:r>
+      <w:r>
+        <w:rPr>
+          <w:lang w:val="en-US"/>
+        </w:rPr>
+        <w:t>ich statistical test we will be using in this paper.</w:t>
+      </w:r>
+    </w:p>
+    <w:p>
+      <w:pPr>
+        <w:rPr>
+          <w:lang w:val="en-US"/>
+        </w:rPr>
+      </w:pPr>
+      <w:r>
+        <w:rPr>
+          <w:lang w:val="en-US"/>
+        </w:rPr>
         <w:t>Since the dataset is rather small</w:t>
       </w:r>
       <w:r>
@@ -264,33 +346,49 @@
         <w:rPr>
           <w:lang w:val="en-US"/>
         </w:rPr>
-        <w:t xml:space="preserve">should be cautious in strictly determining if the distribution of our variables is random or not. </w:t>
-      </w:r>
-    </w:p>
-    <w:p>
-      <w:pPr>
-        <w:rPr>
-          <w:lang w:val="en-US"/>
-        </w:rPr>
-      </w:pPr>
-      <w:r>
-        <w:rPr>
-          <w:lang w:val="en-US"/>
-        </w:rPr>
-        <w:t>Creating histogram obviously would be meaningless with such a small sample, however let’s construct Q-Q plot to see if our data is close to normal or not.</w:t>
-      </w:r>
-    </w:p>
-    <w:p>
-      <w:pPr>
-        <w:rPr>
-          <w:lang w:val="en-US"/>
-        </w:rPr>
-      </w:pPr>
-      <w:r>
-        <w:rPr>
-          <w:lang w:val="en-US"/>
-        </w:rPr>
-        <w:t xml:space="preserve">Two plots on </w:t>
+        <w:t xml:space="preserve">should be cautious in strictly determining if the distribution of our variables is </w:t>
+      </w:r>
+      <w:r>
+        <w:rPr>
+          <w:lang w:val="en-US"/>
+        </w:rPr>
+        <w:t>normal</w:t>
+      </w:r>
+      <w:r>
+        <w:rPr>
+          <w:lang w:val="en-US"/>
+        </w:rPr>
+        <w:t xml:space="preserve"> or not. Creating histogram obviously would be meaningless with such a small sample, however let’s construct Q-Q plot to see if our </w:t>
+      </w:r>
+      <w:r>
+        <w:rPr>
+          <w:lang w:val="en-US"/>
+        </w:rPr>
+        <w:t>distribution</w:t>
+      </w:r>
+      <w:r>
+        <w:rPr>
+          <w:lang w:val="en-US"/>
+        </w:rPr>
+        <w:t xml:space="preserve"> is close to normal or not.</w:t>
+      </w:r>
+      <w:r>
+        <w:rPr>
+          <w:lang w:val="en-US"/>
+        </w:rPr>
+        <w:t xml:space="preserve"> </w:t>
+      </w:r>
+      <w:r>
+        <w:rPr>
+          <w:lang w:val="en-US"/>
+        </w:rPr>
+        <w:t>Dots on both plots in</w:t>
+      </w:r>
+      <w:r>
+        <w:rPr>
+          <w:lang w:val="en-US"/>
+        </w:rPr>
+        <w:t xml:space="preserve"> on </w:t>
       </w:r>
       <w:r>
         <w:rPr>
@@ -338,7 +436,52 @@
         <w:rPr>
           <w:lang w:val="en-US"/>
         </w:rPr>
-        <w:t xml:space="preserve"> below show us that on both plots dost are rather close to the straight line. Thus we could accept that the distribution of both our variables is close to normal. This means that we can use Student’s t-test in our hypothesis testing.</w:t>
+        <w:t xml:space="preserve"> below are rather close to the straight line. Thus we could accept that the distribution of both our variables is close to normal. </w:t>
+      </w:r>
+    </w:p>
+    <w:p>
+      <w:pPr>
+        <w:rPr>
+          <w:lang w:val="en-US"/>
+        </w:rPr>
+      </w:pPr>
+      <w:r>
+        <w:rPr>
+          <w:lang w:val="en-US"/>
+        </w:rPr>
+        <w:t xml:space="preserve">With normally distributed variables either z-test or t-tests are used. </w:t>
+      </w:r>
+      <w:r>
+        <w:rPr>
+          <w:lang w:val="en-US"/>
+        </w:rPr>
+        <w:t>Since we do not know standard deviation of our variables for the whole population, and our sample sizes are less than 30, we should use t-test for our hypothesis testing. In addition to that, our alternative hypothesis is about one variable being less than another. Thus we should use one-tail t-test.</w:t>
+      </w:r>
+      <w:r>
+        <w:rPr>
+          <w:lang w:val="en-US"/>
+        </w:rPr>
+        <w:t xml:space="preserve">  </w:t>
+      </w:r>
+    </w:p>
+    <w:p>
+      <w:pPr>
+        <w:rPr>
+          <w:lang w:val="en-US"/>
+        </w:rPr>
+      </w:pPr>
+      <w:r>
+        <w:rPr>
+          <w:lang w:val="en-US"/>
+        </w:rPr>
+        <w:t xml:space="preserve">Additionally since same people first named colors for congruent words, and then for incongruent words, we’re having a case for </w:t>
+      </w:r>
+      <w:r>
+        <w:rPr>
+          <w:b/>
+          <w:lang w:val="en-US"/>
+        </w:rPr>
+        <w:t>paired one-tail t-test.</w:t>
       </w:r>
     </w:p>
     <w:p>
@@ -481,6 +624,7 @@
       <w:tblGrid>
         <w:gridCol w:w="1843"/>
         <w:gridCol w:w="1134"/>
+        <w:gridCol w:w="2268"/>
         <w:gridCol w:w="2268"/>
       </w:tblGrid>
       <w:tr>
@@ -508,6 +652,19 @@
             </w:pPr>
             <w:r>
               <w:t>Mean</w:t>
+            </w:r>
+          </w:p>
+        </w:tc>
+        <w:tc>
+          <w:tcPr>
+            <w:tcW w:w="2268" w:type="dxa"/>
+          </w:tcPr>
+          <w:p>
+            <w:pPr>
+              <w:cnfStyle w:val="100000000000" w:firstRow="1" w:lastRow="0" w:firstColumn="0" w:lastColumn="0" w:oddVBand="0" w:evenVBand="0" w:oddHBand="0" w:evenHBand="0" w:firstRowFirstColumn="0" w:firstRowLastColumn="0" w:lastRowFirstColumn="0" w:lastRowLastColumn="0"/>
+            </w:pPr>
+            <w:r>
+              <w:t>Median</w:t>
             </w:r>
           </w:p>
         </w:tc>
@@ -562,6 +719,19 @@
               <w:cnfStyle w:val="000000100000" w:firstRow="0" w:lastRow="0" w:firstColumn="0" w:lastColumn="0" w:oddVBand="0" w:evenVBand="0" w:oddHBand="1" w:evenHBand="0" w:firstRowFirstColumn="0" w:firstRowLastColumn="0" w:lastRowFirstColumn="0" w:lastRowLastColumn="0"/>
             </w:pPr>
             <w:r>
+              <w:t>14.3565</w:t>
+            </w:r>
+          </w:p>
+        </w:tc>
+        <w:tc>
+          <w:tcPr>
+            <w:tcW w:w="2268" w:type="dxa"/>
+          </w:tcPr>
+          <w:p>
+            <w:pPr>
+              <w:cnfStyle w:val="000000100000" w:firstRow="0" w:lastRow="0" w:firstColumn="0" w:lastColumn="0" w:oddVBand="0" w:evenVBand="0" w:oddHBand="1" w:evenHBand="0" w:firstRowFirstColumn="0" w:firstRowLastColumn="0" w:lastRowFirstColumn="0" w:lastRowLastColumn="0"/>
+            </w:pPr>
+            <w:r>
               <w:t xml:space="preserve">3.559358    </w:t>
             </w:r>
           </w:p>
@@ -601,6 +771,19 @@
               <w:cnfStyle w:val="000000000000" w:firstRow="0" w:lastRow="0" w:firstColumn="0" w:lastColumn="0" w:oddVBand="0" w:evenVBand="0" w:oddHBand="0" w:evenHBand="0" w:firstRowFirstColumn="0" w:firstRowLastColumn="0" w:lastRowFirstColumn="0" w:lastRowLastColumn="0"/>
             </w:pPr>
             <w:r>
+              <w:t>21.0175</w:t>
+            </w:r>
+          </w:p>
+        </w:tc>
+        <w:tc>
+          <w:tcPr>
+            <w:tcW w:w="2268" w:type="dxa"/>
+          </w:tcPr>
+          <w:p>
+            <w:pPr>
+              <w:cnfStyle w:val="000000000000" w:firstRow="0" w:lastRow="0" w:firstColumn="0" w:lastColumn="0" w:oddVBand="0" w:evenVBand="0" w:oddHBand="0" w:evenHBand="0" w:firstRowFirstColumn="0" w:firstRowLastColumn="0" w:lastRowFirstColumn="0" w:lastRowLastColumn="0"/>
+            </w:pPr>
+            <w:r>
               <w:t>4.797057</w:t>
             </w:r>
           </w:p>
@@ -609,9 +792,52 @@
     </w:tbl>
     <w:p>
       <w:pPr>
+        <w:rPr>
+          <w:lang w:val="en-US"/>
+        </w:rPr>
+      </w:pPr>
+      <w:r>
+        <w:rPr>
+          <w:lang w:val="en-US"/>
+        </w:rPr>
+        <w:t>Indeed, mean and median for both variables are rather close, which is an additional indicator that</w:t>
+      </w:r>
+      <w:r>
+        <w:rPr>
+          <w:lang w:val="en-US"/>
+        </w:rPr>
+        <w:t xml:space="preserve"> distribution of </w:t>
+      </w:r>
+      <w:r>
+        <w:rPr>
+          <w:lang w:val="en-US"/>
+        </w:rPr>
+        <w:t xml:space="preserve">these two variables </w:t>
+      </w:r>
+      <w:r>
+        <w:rPr>
+          <w:lang w:val="en-US"/>
+        </w:rPr>
+        <w:t>is close to normal.</w:t>
+      </w:r>
+      <w:r>
+        <w:rPr>
+          <w:lang w:val="en-US"/>
+        </w:rPr>
+        <w:t xml:space="preserve"> </w:t>
+      </w:r>
+    </w:p>
+    <w:p>
+      <w:pPr>
         <w:pStyle w:val="Heading3"/>
-      </w:pPr>
-      <w:r>
+        <w:rPr>
+          <w:lang w:val="en-US"/>
+        </w:rPr>
+      </w:pPr>
+      <w:r>
+        <w:rPr>
+          <w:lang w:val="en-US"/>
+        </w:rPr>
         <w:lastRenderedPageBreak/>
         <w:t>Data visualizations</w:t>
       </w:r>
@@ -686,7 +912,19 @@
         <w:rPr>
           <w:lang w:val="en-US"/>
         </w:rPr>
-        <w:t xml:space="preserve"> below, distributions differ visibly between each other. On the other hand number of observation is rather small, 24 for both variables. This can lead to inconclusive results from out statistical tests which I aim to perform in next chapter.</w:t>
+        <w:t xml:space="preserve"> below, distributions differ visibly between each other. On the other hand number of observation is rather small, 24 for both variables. This </w:t>
+      </w:r>
+      <w:r>
+        <w:rPr>
+          <w:lang w:val="en-US"/>
+        </w:rPr>
+        <w:t>may</w:t>
+      </w:r>
+      <w:r>
+        <w:rPr>
+          <w:lang w:val="en-US"/>
+        </w:rPr>
+        <w:t xml:space="preserve"> lead to inconclusive results from out statistical tests which I aim to perform in next chapter.</w:t>
       </w:r>
     </w:p>
     <w:p>
@@ -788,13 +1026,25 @@
         <w:rPr>
           <w:lang w:val="en-US"/>
         </w:rPr>
-        <w:t xml:space="preserve"> strongly suggest that these to variables are indeed independent</w:t>
-      </w:r>
-      <w:r>
-        <w:rPr>
-          <w:lang w:val="en-US"/>
-        </w:rPr>
-        <w:t>, and we can indeed use T-test for our hypothesis tests</w:t>
+        <w:t xml:space="preserve"> strongly suggest that these t</w:t>
+      </w:r>
+      <w:r>
+        <w:rPr>
+          <w:lang w:val="en-US"/>
+        </w:rPr>
+        <w:t>w</w:t>
+      </w:r>
+      <w:r>
+        <w:rPr>
+          <w:lang w:val="en-US"/>
+        </w:rPr>
+        <w:t xml:space="preserve">o </w:t>
+      </w:r>
+      <w:r>
+        <w:rPr>
+          <w:lang w:val="en-US"/>
+        </w:rPr>
+        <w:t>variables have week correlation with each other. However correlation analysis of these two variables is beyond the scope of this paper</w:t>
       </w:r>
       <w:r>
         <w:rPr>
@@ -829,14 +1079,27 @@
       <w:r>
         <w:t xml:space="preserve">Figure </w:t>
       </w:r>
-      <w:fldSimple w:instr=" SEQ Figure \* ARABIC ">
-        <w:r>
-          <w:rPr>
-            <w:noProof/>
-          </w:rPr>
-          <w:t>2</w:t>
-        </w:r>
-      </w:fldSimple>
+      <w:r>
+        <w:fldChar w:fldCharType="begin"/>
+      </w:r>
+      <w:r>
+        <w:instrText xml:space="preserve"> SEQ Figure \* ARABIC </w:instrText>
+      </w:r>
+      <w:r>
+        <w:fldChar w:fldCharType="separate"/>
+      </w:r>
+      <w:r>
+        <w:rPr>
+          <w:noProof/>
+        </w:rPr>
+        <w:t>2</w:t>
+      </w:r>
+      <w:r>
+        <w:rPr>
+          <w:noProof/>
+        </w:rPr>
+        <w:fldChar w:fldCharType="end"/>
+      </w:r>
       <w:bookmarkEnd w:id="2"/>
     </w:p>
     <w:p>
@@ -917,7 +1180,25 @@
         <w:rPr>
           <w:lang w:val="en-US"/>
         </w:rPr>
-        <w:t>Two-sided t-test with confidence level 99% gave us following results:</w:t>
+        <w:t>One</w:t>
+      </w:r>
+      <w:r>
+        <w:rPr>
+          <w:lang w:val="en-US"/>
+        </w:rPr>
+        <w:t xml:space="preserve">-sided </w:t>
+      </w:r>
+      <w:r>
+        <w:rPr>
+          <w:lang w:val="en-US"/>
+        </w:rPr>
+        <w:t xml:space="preserve">paired </w:t>
+      </w:r>
+      <w:r>
+        <w:rPr>
+          <w:lang w:val="en-US"/>
+        </w:rPr>
+        <w:t>t-test with confidence level 99% gave us following results:</w:t>
       </w:r>
     </w:p>
     <w:tbl>
@@ -928,7 +1209,7 @@
       </w:tblPr>
       <w:tblGrid>
         <w:gridCol w:w="2700"/>
-        <w:gridCol w:w="2557"/>
+        <w:gridCol w:w="2016"/>
       </w:tblGrid>
       <w:tr>
         <w:trPr>
@@ -991,12 +1272,45 @@
               <w:cnfStyle w:val="000000100000" w:firstRow="0" w:lastRow="0" w:firstColumn="0" w:lastColumn="0" w:oddVBand="0" w:evenVBand="0" w:oddHBand="1" w:evenHBand="0" w:firstRowFirstColumn="0" w:firstRowLastColumn="0" w:lastRowFirstColumn="0" w:lastRowLastColumn="0"/>
             </w:pPr>
             <w:r>
-              <w:t>-6.5323</w:t>
+              <w:t>-8.0207</w:t>
             </w:r>
           </w:p>
         </w:tc>
       </w:tr>
       <w:tr>
+        <w:tc>
+          <w:tcPr>
+            <w:cnfStyle w:val="001000000000" w:firstRow="0" w:lastRow="0" w:firstColumn="1" w:lastColumn="0" w:oddVBand="0" w:evenVBand="0" w:oddHBand="0" w:evenHBand="0" w:firstRowFirstColumn="0" w:firstRowLastColumn="0" w:lastRowFirstColumn="0" w:lastRowLastColumn="0"/>
+            <w:tcW w:w="0" w:type="auto"/>
+          </w:tcPr>
+          <w:p>
+            <w:pPr>
+              <w:pStyle w:val="Compact"/>
+            </w:pPr>
+            <w:r>
+              <w:t>degrees of freedom</w:t>
+            </w:r>
+          </w:p>
+        </w:tc>
+        <w:tc>
+          <w:tcPr>
+            <w:tcW w:w="0" w:type="auto"/>
+          </w:tcPr>
+          <w:p>
+            <w:pPr>
+              <w:pStyle w:val="Compact"/>
+              <w:cnfStyle w:val="000000000000" w:firstRow="0" w:lastRow="0" w:firstColumn="0" w:lastColumn="0" w:oddVBand="0" w:evenVBand="0" w:oddHBand="0" w:evenHBand="0" w:firstRowFirstColumn="0" w:firstRowLastColumn="0" w:lastRowFirstColumn="0" w:lastRowLastColumn="0"/>
+            </w:pPr>
+            <w:r>
+              <w:t>23</w:t>
+            </w:r>
+          </w:p>
+        </w:tc>
+      </w:tr>
+      <w:tr>
+        <w:trPr>
+          <w:cnfStyle w:val="000000100000" w:firstRow="0" w:lastRow="0" w:firstColumn="0" w:lastColumn="0" w:oddVBand="0" w:evenVBand="0" w:oddHBand="1" w:evenHBand="0" w:firstRowFirstColumn="0" w:firstRowLastColumn="0" w:lastRowFirstColumn="0" w:lastRowLastColumn="0"/>
+        </w:trPr>
         <w:tc>
           <w:tcPr>
             <w:cnfStyle w:val="001000000000" w:firstRow="0" w:lastRow="0" w:firstColumn="1" w:lastColumn="0" w:oddVBand="0" w:evenVBand="0" w:oddHBand="0" w:evenHBand="0" w:firstRowFirstColumn="0" w:firstRowLastColumn="0" w:lastRowFirstColumn="0" w:lastRowLastColumn="0"/>
@@ -1018,18 +1332,15 @@
           <w:p>
             <w:pPr>
               <w:pStyle w:val="Compact"/>
-              <w:cnfStyle w:val="000000000000" w:firstRow="0" w:lastRow="0" w:firstColumn="0" w:lastColumn="0" w:oddVBand="0" w:evenVBand="0" w:oddHBand="0" w:evenHBand="0" w:firstRowFirstColumn="0" w:firstRowLastColumn="0" w:lastRowFirstColumn="0" w:lastRowLastColumn="0"/>
+              <w:cnfStyle w:val="000000100000" w:firstRow="0" w:lastRow="0" w:firstColumn="0" w:lastColumn="0" w:oddVBand="0" w:evenVBand="0" w:oddHBand="1" w:evenHBand="0" w:firstRowFirstColumn="0" w:firstRowLastColumn="0" w:lastRowFirstColumn="0" w:lastRowLastColumn="0"/>
             </w:pPr>
             <w:r>
-              <w:t>-2.696762</w:t>
+              <w:t>-2.499867</w:t>
             </w:r>
           </w:p>
         </w:tc>
       </w:tr>
       <w:tr>
-        <w:trPr>
-          <w:cnfStyle w:val="000000100000" w:firstRow="0" w:lastRow="0" w:firstColumn="0" w:lastColumn="0" w:oddVBand="0" w:evenVBand="0" w:oddHBand="1" w:evenHBand="0" w:firstRowFirstColumn="0" w:firstRowLastColumn="0" w:lastRowFirstColumn="0" w:lastRowLastColumn="0"/>
-        </w:trPr>
         <w:tc>
           <w:tcPr>
             <w:cnfStyle w:val="001000000000" w:firstRow="0" w:lastRow="0" w:firstColumn="1" w:lastColumn="0" w:oddVBand="0" w:evenVBand="0" w:oddHBand="0" w:evenHBand="0" w:firstRowFirstColumn="0" w:firstRowLastColumn="0" w:lastRowFirstColumn="0" w:lastRowLastColumn="0"/>
@@ -1051,15 +1362,24 @@
           <w:p>
             <w:pPr>
               <w:pStyle w:val="Compact"/>
-              <w:cnfStyle w:val="000000100000" w:firstRow="0" w:lastRow="0" w:firstColumn="0" w:lastColumn="0" w:oddVBand="0" w:evenVBand="0" w:oddHBand="1" w:evenHBand="0" w:firstRowFirstColumn="0" w:firstRowLastColumn="0" w:lastRowFirstColumn="0" w:lastRowLastColumn="0"/>
+              <w:cnfStyle w:val="000000000000" w:firstRow="0" w:lastRow="0" w:firstColumn="0" w:lastColumn="0" w:oddVBand="0" w:evenVBand="0" w:oddHBand="0" w:evenHBand="0" w:firstRowFirstColumn="0" w:firstRowLastColumn="0" w:lastRowFirstColumn="0" w:lastRowLastColumn="0"/>
             </w:pPr>
             <w:r>
-              <w:t>~0%</w:t>
+              <w:t xml:space="preserve">~ </w:t>
+            </w:r>
+            <w:r>
+              <w:t xml:space="preserve">0.0000020515 </w:t>
+            </w:r>
+            <w:r>
+              <w:t>%</w:t>
             </w:r>
           </w:p>
         </w:tc>
       </w:tr>
       <w:tr>
+        <w:trPr>
+          <w:cnfStyle w:val="000000100000" w:firstRow="0" w:lastRow="0" w:firstColumn="0" w:lastColumn="0" w:oddVBand="0" w:evenVBand="0" w:oddHBand="1" w:evenHBand="0" w:firstRowFirstColumn="0" w:firstRowLastColumn="0" w:lastRowFirstColumn="0" w:lastRowLastColumn="0"/>
+        </w:trPr>
         <w:tc>
           <w:tcPr>
             <w:cnfStyle w:val="001000000000" w:firstRow="0" w:lastRow="0" w:firstColumn="1" w:lastColumn="0" w:oddVBand="0" w:evenVBand="0" w:oddHBand="0" w:evenHBand="0" w:firstRowFirstColumn="0" w:firstRowLastColumn="0" w:lastRowFirstColumn="0" w:lastRowLastColumn="0"/>
@@ -1081,16 +1401,16 @@
           <w:p>
             <w:pPr>
               <w:pStyle w:val="Compact"/>
-              <w:cnfStyle w:val="000000000000" w:firstRow="0" w:lastRow="0" w:firstColumn="0" w:lastColumn="0" w:oddVBand="0" w:evenVBand="0" w:oddHBand="0" w:evenHBand="0" w:firstRowFirstColumn="0" w:firstRowLastColumn="0" w:lastRowFirstColumn="0" w:lastRowLastColumn="0"/>
+              <w:cnfStyle w:val="000000100000" w:firstRow="0" w:lastRow="0" w:firstColumn="0" w:lastColumn="0" w:oddVBand="0" w:evenVBand="0" w:oddHBand="1" w:evenHBand="0" w:firstRowFirstColumn="0" w:firstRowLastColumn="0" w:lastRowFirstColumn="0" w:lastRowLastColumn="0"/>
             </w:pPr>
             <w:r>
-              <w:t>-11.252959</w:t>
+              <w:t>-</w:t>
             </w:r>
             <w:r>
-              <w:t xml:space="preserve"> –</w:t>
+              <w:t>∞ –</w:t>
             </w:r>
             <w:r>
-              <w:t xml:space="preserve">  -4.676624</w:t>
+              <w:t xml:space="preserve"> -5.482352</w:t>
             </w:r>
           </w:p>
         </w:tc>
@@ -1334,7 +1654,7 @@
           <w:rPr>
             <w:noProof/>
           </w:rPr>
-          <w:t>4</w:t>
+          <w:t>1</w:t>
         </w:r>
         <w:r>
           <w:rPr>

</xml_diff>

<commit_message>
Updated writeup after review
</commit_message>
<xml_diff>
--- a/perceptual_phenomenon_barsukov.docx
+++ b/perceptual_phenomenon_barsukov.docx
@@ -27,7 +27,45 @@
         <w:rPr>
           <w:lang w:val="en-US"/>
         </w:rPr>
-        <w:t>Grading paper for the course Statistics: The Science of Decisions, part of Udacity’s nanodegree</w:t>
+        <w:t xml:space="preserve">Grading paper for the course </w:t>
+      </w:r>
+      <w:r>
+        <w:rPr>
+          <w:lang w:val="en-US"/>
+        </w:rPr>
+        <w:t>“</w:t>
+      </w:r>
+      <w:r>
+        <w:rPr>
+          <w:lang w:val="en-US"/>
+        </w:rPr>
+        <w:t>Statistics: The Science of Decisions</w:t>
+      </w:r>
+      <w:r>
+        <w:rPr>
+          <w:lang w:val="en-US"/>
+        </w:rPr>
+        <w:t>”</w:t>
+      </w:r>
+      <w:r>
+        <w:rPr>
+          <w:lang w:val="en-US"/>
+        </w:rPr>
+        <w:t xml:space="preserve">, part of </w:t>
+      </w:r>
+      <w:proofErr w:type="spellStart"/>
+      <w:r>
+        <w:rPr>
+          <w:lang w:val="en-US"/>
+        </w:rPr>
+        <w:t>Udacity’s</w:t>
+      </w:r>
+      <w:proofErr w:type="spellEnd"/>
+      <w:r>
+        <w:rPr>
+          <w:lang w:val="en-US"/>
+        </w:rPr>
+        <w:t xml:space="preserve"> nanodegree</w:t>
       </w:r>
     </w:p>
     <w:p>
@@ -78,13 +116,41 @@
         <w:rPr>
           <w:lang w:val="en-US"/>
         </w:rPr>
-        <w:t>This is a write-up for the first course in Udacity</w:t>
-      </w:r>
-      <w:r>
-        <w:rPr>
-          <w:lang w:val="en-US"/>
-        </w:rPr>
-        <w:t>’s data analyst nanodegree. Here I was required to calculate basic descriptive statistics and perform hypothesis testing on a small dataset representing result from Stroop experiment, a psychological test.</w:t>
+        <w:t xml:space="preserve">This is a write-up for the first course in </w:t>
+      </w:r>
+      <w:proofErr w:type="spellStart"/>
+      <w:r>
+        <w:rPr>
+          <w:lang w:val="en-US"/>
+        </w:rPr>
+        <w:t>Udacity</w:t>
+      </w:r>
+      <w:r>
+        <w:rPr>
+          <w:lang w:val="en-US"/>
+        </w:rPr>
+        <w:t>’s</w:t>
+      </w:r>
+      <w:proofErr w:type="spellEnd"/>
+      <w:r>
+        <w:rPr>
+          <w:lang w:val="en-US"/>
+        </w:rPr>
+        <w:t xml:space="preserve"> data analyst nanodegree. Here I was required to calculate basic descriptive statistics and perform hypothesis testing on a small dataset representing result from </w:t>
+      </w:r>
+      <w:proofErr w:type="spellStart"/>
+      <w:r>
+        <w:rPr>
+          <w:lang w:val="en-US"/>
+        </w:rPr>
+        <w:t>Stroop</w:t>
+      </w:r>
+      <w:proofErr w:type="spellEnd"/>
+      <w:r>
+        <w:rPr>
+          <w:lang w:val="en-US"/>
+        </w:rPr>
+        <w:t xml:space="preserve"> experiment, a psychological test.</w:t>
       </w:r>
     </w:p>
     <w:p>
@@ -139,53 +205,120 @@
         </w:rPr>
         <w:t xml:space="preserve"> in the dataset: “Congruent” and “Incongruent”, representing times to complete tasks for words that match the font color, and words that do not match color. </w:t>
       </w:r>
-    </w:p>
-    <w:p>
-      <w:pPr>
-        <w:rPr>
-          <w:lang w:val="en-US"/>
-        </w:rPr>
-      </w:pPr>
-      <w:r>
-        <w:rPr>
-          <w:lang w:val="en-US"/>
-        </w:rPr>
-        <w:t>Independent variable here is the time completed by a person to name colors of all the words. Dependent variable is whether colors matched words (Congruent in our dataset), or did not (Incongruent).</w:t>
+      <w:r>
+        <w:rPr>
+          <w:lang w:val="en-US"/>
+        </w:rPr>
+        <w:t>Ind</w:t>
+      </w:r>
+      <w:r>
+        <w:rPr>
+          <w:lang w:val="en-US"/>
+        </w:rPr>
+        <w:t>ependent variable i</w:t>
+      </w:r>
+      <w:r>
+        <w:rPr>
+          <w:lang w:val="en-US"/>
+        </w:rPr>
+        <w:t>s whether colors matched words, or did not (congruency of words). D</w:t>
+      </w:r>
+      <w:r>
+        <w:rPr>
+          <w:lang w:val="en-US"/>
+        </w:rPr>
+        <w:t xml:space="preserve">ependent variable here is the time completed by a person to name colors of all the words. </w:t>
+      </w:r>
+    </w:p>
+    <w:p>
+      <w:pPr>
+        <w:pStyle w:val="Heading3"/>
+        <w:rPr>
+          <w:lang w:val="en-US"/>
+        </w:rPr>
+      </w:pPr>
+      <w:r>
+        <w:rPr>
+          <w:lang w:val="en-US"/>
+        </w:rPr>
+        <w:t>What are appropriate set of hypothesis?</w:t>
+      </w:r>
+    </w:p>
+    <w:p>
+      <w:pPr>
+        <w:rPr>
+          <w:lang w:val="en-US"/>
+        </w:rPr>
+      </w:pPr>
+      <w:r>
+        <w:rPr>
+          <w:lang w:val="en-US"/>
+        </w:rPr>
+        <w:t xml:space="preserve">Dataset contains time that it took to name all the colors of words for a situation when </w:t>
+      </w:r>
+      <w:r>
+        <w:rPr>
+          <w:lang w:val="en-US"/>
+        </w:rPr>
+        <w:t>colors were the same as words (“Congruent”</w:t>
+      </w:r>
+      <w:r>
+        <w:rPr>
+          <w:lang w:val="en-US"/>
+        </w:rPr>
+        <w:t xml:space="preserve"> variable), and when color was different that words (“Incongruent” variable). </w:t>
+      </w:r>
+      <w:r>
+        <w:rPr>
+          <w:lang w:val="en-US"/>
+        </w:rPr>
+        <w:t xml:space="preserve">What we’re trying to infer from that dataset is </w:t>
+      </w:r>
+      <w:r>
+        <w:rPr>
+          <w:lang w:val="en-US"/>
+        </w:rPr>
+        <w:t xml:space="preserve">the </w:t>
       </w:r>
       <w:bookmarkStart w:id="0" w:name="_GoBack"/>
       <w:bookmarkEnd w:id="0"/>
-    </w:p>
-    <w:p>
-      <w:pPr>
-        <w:pStyle w:val="Heading3"/>
-        <w:rPr>
-          <w:lang w:val="en-US"/>
-        </w:rPr>
-      </w:pPr>
-      <w:r>
-        <w:rPr>
-          <w:lang w:val="en-US"/>
-        </w:rPr>
-        <w:t>What are appropriate set of hypothesis?</w:t>
-      </w:r>
-    </w:p>
-    <w:p>
-      <w:pPr>
-        <w:rPr>
-          <w:lang w:val="en-US"/>
-        </w:rPr>
-      </w:pPr>
-      <w:r>
-        <w:rPr>
-          <w:lang w:val="en-US"/>
-        </w:rPr>
-        <w:t xml:space="preserve">Dataset contains time that it took to name all the colors of words for a situation when colors were the same as words (‘Congruent’ variable), and when color was different that words (“Incongruent” variable). Our </w:t>
+      <w:r>
+        <w:rPr>
+          <w:lang w:val="en-US"/>
+        </w:rPr>
+        <w:t xml:space="preserve">true difference between these two variables for the </w:t>
       </w:r>
       <w:r>
         <w:rPr>
           <w:b/>
           <w:lang w:val="en-US"/>
         </w:rPr>
+        <w:t>whole population</w:t>
+      </w:r>
+      <w:r>
+        <w:rPr>
+          <w:lang w:val="en-US"/>
+        </w:rPr>
+        <w:t xml:space="preserve">, not just between these two samples.  </w:t>
+      </w:r>
+    </w:p>
+    <w:p>
+      <w:pPr>
+        <w:rPr>
+          <w:lang w:val="en-US"/>
+        </w:rPr>
+      </w:pPr>
+      <w:r>
+        <w:rPr>
+          <w:lang w:val="en-US"/>
+        </w:rPr>
+        <w:t xml:space="preserve">Our </w:t>
+      </w:r>
+      <w:r>
+        <w:rPr>
+          <w:b/>
+          <w:lang w:val="en-US"/>
+        </w:rPr>
         <w:t xml:space="preserve">null hypothesis </w:t>
       </w:r>
       <w:r>
@@ -199,6 +332,18 @@
           <w:lang w:val="en-US"/>
         </w:rPr>
         <w:t>True difference in means of our variables</w:t>
+      </w:r>
+      <w:r>
+        <w:rPr>
+          <w:lang w:val="en-US"/>
+        </w:rPr>
+        <w:t xml:space="preserve"> for </w:t>
+      </w:r>
+      <w:r>
+        <w:rPr>
+          <w:lang w:val="en-US"/>
+        </w:rPr>
+        <w:t>the entire population</w:t>
       </w:r>
       <w:r>
         <w:rPr>
@@ -255,7 +400,25 @@
         <w:rPr>
           <w:lang w:val="en-US"/>
         </w:rPr>
-        <w:t>True difference in means of our variables is</w:t>
+        <w:t>True difference in means of our variables</w:t>
+      </w:r>
+      <w:r>
+        <w:rPr>
+          <w:lang w:val="en-US"/>
+        </w:rPr>
+        <w:t xml:space="preserve"> for </w:t>
+      </w:r>
+      <w:r>
+        <w:rPr>
+          <w:lang w:val="en-US"/>
+        </w:rPr>
+        <w:t>the entire population</w:t>
+      </w:r>
+      <w:r>
+        <w:rPr>
+          <w:lang w:val="en-US"/>
+        </w:rPr>
+        <w:t xml:space="preserve"> is</w:t>
       </w:r>
       <w:r>
         <w:rPr>
@@ -292,6 +455,12 @@
         </w:rPr>
         <w:t>.</w:t>
       </w:r>
+      <w:r>
+        <w:rPr>
+          <w:lang w:val="en-US"/>
+        </w:rPr>
+        <w:t xml:space="preserve"> </w:t>
+      </w:r>
     </w:p>
     <w:p>
       <w:pPr>
@@ -317,13 +486,12 @@
         </w:rPr>
         <w:t>ich statistical test we will be using in this paper.</w:t>
       </w:r>
-    </w:p>
-    <w:p>
-      <w:pPr>
-        <w:rPr>
-          <w:lang w:val="en-US"/>
-        </w:rPr>
-      </w:pPr>
+      <w:r>
+        <w:rPr>
+          <w:lang w:val="en-US"/>
+        </w:rPr>
+        <w:t xml:space="preserve"> </w:t>
+      </w:r>
       <w:r>
         <w:rPr>
           <w:lang w:val="en-US"/>
@@ -358,7 +526,19 @@
         <w:rPr>
           <w:lang w:val="en-US"/>
         </w:rPr>
-        <w:t xml:space="preserve"> or not. Creating histogram obviously would be meaningless with such a small sample, however let’s construct Q-Q plot to see if our </w:t>
+        <w:t xml:space="preserve"> or not. Creating histogram obviously would be meaningless with such a small sample</w:t>
+      </w:r>
+      <w:r>
+        <w:rPr>
+          <w:lang w:val="en-US"/>
+        </w:rPr>
+        <w:t>. L</w:t>
+      </w:r>
+      <w:r>
+        <w:rPr>
+          <w:lang w:val="en-US"/>
+        </w:rPr>
+        <w:t xml:space="preserve">et’s construct Q-Q plot to see if our </w:t>
       </w:r>
       <w:r>
         <w:rPr>
@@ -559,25 +739,6 @@
     </w:p>
     <w:p>
       <w:pPr>
-        <w:rPr>
-          <w:lang w:val="en-US"/>
-        </w:rPr>
-      </w:pPr>
-      <w:r>
-        <w:rPr>
-          <w:lang w:val="en-US"/>
-        </w:rPr>
-        <w:t xml:space="preserve"> </w:t>
-      </w:r>
-      <w:r>
-        <w:rPr>
-          <w:lang w:val="en-US"/>
-        </w:rPr>
-        <w:t xml:space="preserve"> </w:t>
-      </w:r>
-    </w:p>
-    <w:p>
-      <w:pPr>
         <w:pStyle w:val="Heading3"/>
         <w:rPr>
           <w:lang w:val="en-US"/>
@@ -624,7 +785,7 @@
       <w:tblGrid>
         <w:gridCol w:w="1843"/>
         <w:gridCol w:w="1134"/>
-        <w:gridCol w:w="2268"/>
+        <w:gridCol w:w="1134"/>
         <w:gridCol w:w="2268"/>
       </w:tblGrid>
       <w:tr>
@@ -657,7 +818,7 @@
         </w:tc>
         <w:tc>
           <w:tcPr>
-            <w:tcW w:w="2268" w:type="dxa"/>
+            <w:tcW w:w="1134" w:type="dxa"/>
           </w:tcPr>
           <w:p>
             <w:pPr>
@@ -712,7 +873,7 @@
         </w:tc>
         <w:tc>
           <w:tcPr>
-            <w:tcW w:w="2268" w:type="dxa"/>
+            <w:tcW w:w="1134" w:type="dxa"/>
           </w:tcPr>
           <w:p>
             <w:pPr>
@@ -764,7 +925,7 @@
         </w:tc>
         <w:tc>
           <w:tcPr>
-            <w:tcW w:w="2268" w:type="dxa"/>
+            <w:tcW w:w="1134" w:type="dxa"/>
           </w:tcPr>
           <w:p>
             <w:pPr>
@@ -1079,27 +1240,14 @@
       <w:r>
         <w:t xml:space="preserve">Figure </w:t>
       </w:r>
-      <w:r>
-        <w:fldChar w:fldCharType="begin"/>
-      </w:r>
-      <w:r>
-        <w:instrText xml:space="preserve"> SEQ Figure \* ARABIC </w:instrText>
-      </w:r>
-      <w:r>
-        <w:fldChar w:fldCharType="separate"/>
-      </w:r>
-      <w:r>
-        <w:rPr>
-          <w:noProof/>
-        </w:rPr>
-        <w:t>2</w:t>
-      </w:r>
-      <w:r>
-        <w:rPr>
-          <w:noProof/>
-        </w:rPr>
-        <w:fldChar w:fldCharType="end"/>
-      </w:r>
+      <w:fldSimple w:instr=" SEQ Figure \* ARABIC ">
+        <w:r>
+          <w:rPr>
+            <w:noProof/>
+          </w:rPr>
+          <w:t>2</w:t>
+        </w:r>
+      </w:fldSimple>
       <w:bookmarkEnd w:id="2"/>
     </w:p>
     <w:p>
@@ -1439,7 +1587,31 @@
         <w:rPr>
           <w:lang w:val="en-US"/>
         </w:rPr>
-        <w:t xml:space="preserve"> with great confidence. This means that within described experiment it takes longer time to correctly name all the colors of words, when words do not match their colors. This corroborates with the original description of this psychological experiment.</w:t>
+        <w:t xml:space="preserve"> </w:t>
+      </w:r>
+      <w:r>
+        <w:rPr>
+          <w:lang w:val="en-US"/>
+        </w:rPr>
+        <w:t>at 99% confidence level</w:t>
+      </w:r>
+      <w:r>
+        <w:rPr>
+          <w:lang w:val="en-US"/>
+        </w:rPr>
+        <w:t xml:space="preserve">. This means that </w:t>
+      </w:r>
+      <w:r>
+        <w:rPr>
+          <w:lang w:val="en-US"/>
+        </w:rPr>
+        <w:t>it is almost certain that</w:t>
+      </w:r>
+      <w:r>
+        <w:rPr>
+          <w:lang w:val="en-US"/>
+        </w:rPr>
+        <w:t xml:space="preserve"> it takes longer time to correctly name all the colors of words, when words do not match their colors. This corroborates with the original description of this psychological experiment.</w:t>
       </w:r>
     </w:p>
     <w:p>
@@ -1654,7 +1826,7 @@
           <w:rPr>
             <w:noProof/>
           </w:rPr>
-          <w:t>1</w:t>
+          <w:t>2</w:t>
         </w:r>
         <w:r>
           <w:rPr>

</xml_diff>